<commit_message>
Update Risfan Novrian_I.2111731 - UTS OOP.docx
</commit_message>
<xml_diff>
--- a/Risfan Novrian_I.2111731 - UTS OOP.docx
+++ b/Risfan Novrian_I.2111731 - UTS OOP.docx
@@ -4236,6 +4236,20 @@
           <w:lang w:val="en-US"/>
         </w:rPr>
       </w:pPr>
+      <w:r>
+        <w:rPr>
+          <w:sz w:val="24"/>
+          <w:lang w:val="en-US"/>
+        </w:rPr>
+        <w:t xml:space="preserve">URL : </w:t>
+      </w:r>
+      <w:r>
+        <w:rPr>
+          <w:sz w:val="24"/>
+          <w:lang w:val="en-US"/>
+        </w:rPr>
+        <w:t>https://github.com/risfannovrian18/UTS_OOP/blob/715c38a6ce35883b8ef3b7eddc4ab8a8c4f852da/login.html</w:t>
+      </w:r>
     </w:p>
     <w:p>
       <w:pPr>
@@ -4490,6 +4504,29 @@
           <w:lang w:val="en-US"/>
         </w:rPr>
       </w:pPr>
+    </w:p>
+    <w:p>
+      <w:pPr>
+        <w:tabs>
+          <w:tab w:val="left" w:pos="1236"/>
+        </w:tabs>
+        <w:ind w:left="1098"/>
+        <w:rPr>
+          <w:lang w:val="en-US"/>
+        </w:rPr>
+      </w:pPr>
+      <w:r>
+        <w:rPr>
+          <w:lang w:val="en-US"/>
+        </w:rPr>
+        <w:t xml:space="preserve">URL : </w:t>
+      </w:r>
+      <w:r>
+        <w:rPr>
+          <w:lang w:val="en-US"/>
+        </w:rPr>
+        <w:t>https://github.com/risfannovrian18/UTS_OOP/blob/715c38a6ce35883b8ef3b7eddc4ab8a8c4f852da/confirm.html</w:t>
+      </w:r>
     </w:p>
     <w:p/>
     <w:p/>

</xml_diff>